<commit_message>
élaboration du doc phase 1
Manque juste le schéma et le truc en sql
</commit_message>
<xml_diff>
--- a/PingParadise_Phase1.docx
+++ b/PingParadise_Phase1.docx
@@ -2,11 +2,146 @@
 <file path=word/document.xml><?xml version="1.0" encoding="utf-8"?>
 <w:document xmlns:wpc="http://schemas.microsoft.com/office/word/2010/wordprocessingCanvas" xmlns:mc="http://schemas.openxmlformats.org/markup-compatibility/2006" xmlns:o="urn:schemas-microsoft-com:office:office" xmlns:r="http://schemas.openxmlformats.org/officeDocument/2006/relationships" xmlns:m="http://schemas.openxmlformats.org/officeDocument/2006/math" xmlns:v="urn:schemas-microsoft-com:vml" xmlns:wp14="http://schemas.microsoft.com/office/word/2010/wordprocessingDrawing" xmlns:wp="http://schemas.openxmlformats.org/drawingml/2006/wordprocessingDrawing" xmlns:w10="urn:schemas-microsoft-com:office:word" xmlns:w="http://schemas.openxmlformats.org/wordprocessingml/2006/main" xmlns:w14="http://schemas.microsoft.com/office/word/2010/wordml" xmlns:w15="http://schemas.microsoft.com/office/word/2012/wordml" xmlns:wpg="http://schemas.microsoft.com/office/word/2010/wordprocessingGroup" xmlns:wpi="http://schemas.microsoft.com/office/word/2010/wordprocessingInk" xmlns:wne="http://schemas.microsoft.com/office/word/2006/wordml" xmlns:wps="http://schemas.microsoft.com/office/word/2010/wordprocessingShape" mc:Ignorable="w14 w15 wp14">
   <w:body>
+    <w:p/>
+    <w:p>
+      <w:pPr>
+        <w:pStyle w:val="Titre"/>
+        <w:jc w:val="center"/>
+      </w:pPr>
+      <w:proofErr w:type="spellStart"/>
+      <w:r>
+        <w:t>PingParadise</w:t>
+      </w:r>
+      <w:proofErr w:type="spellEnd"/>
+    </w:p>
+    <w:p/>
+    <w:p>
+      <w:pPr>
+        <w:pStyle w:val="Titre1"/>
+      </w:pPr>
+      <w:r>
+        <w:t>Liste des membres :</w:t>
+      </w:r>
+    </w:p>
+    <w:p/>
+    <w:p>
+      <w:r>
+        <w:t xml:space="preserve">Voici la liste des membres de notre binôme avec nos comptes </w:t>
+      </w:r>
+      <w:proofErr w:type="spellStart"/>
+      <w:r>
+        <w:t>Github</w:t>
+      </w:r>
+      <w:proofErr w:type="spellEnd"/>
+      <w:r>
+        <w:t xml:space="preserve"> respectifs :</w:t>
+      </w:r>
+    </w:p>
+    <w:p>
+      <w:pPr>
+        <w:pStyle w:val="Paragraphedeliste"/>
+        <w:numPr>
+          <w:ilvl w:val="0"/>
+          <w:numId w:val="2"/>
+        </w:numPr>
+      </w:pPr>
+      <w:r>
+        <w:t xml:space="preserve">Mario </w:t>
+      </w:r>
+      <w:proofErr w:type="spellStart"/>
+      <w:r>
+        <w:t>Friz</w:t>
+      </w:r>
+      <w:proofErr w:type="spellEnd"/>
+      <w:r>
+        <w:tab/>
+      </w:r>
+      <w:r>
+        <w:tab/>
+        <w:t>(</w:t>
+      </w:r>
+      <w:proofErr w:type="spellStart"/>
+      <w:r>
+        <w:t>mariofriz</w:t>
+      </w:r>
+      <w:proofErr w:type="spellEnd"/>
+      <w:r>
+        <w:t>)</w:t>
+      </w:r>
+    </w:p>
+    <w:p>
+      <w:pPr>
+        <w:pStyle w:val="Paragraphedeliste"/>
+        <w:numPr>
+          <w:ilvl w:val="0"/>
+          <w:numId w:val="2"/>
+        </w:numPr>
+      </w:pPr>
+      <w:r>
+        <w:t>Anthony Benarroch</w:t>
+      </w:r>
+      <w:r>
+        <w:tab/>
+        <w:t>(</w:t>
+      </w:r>
+      <w:proofErr w:type="spellStart"/>
+      <w:r>
+        <w:t>AnthoBen</w:t>
+      </w:r>
+      <w:proofErr w:type="spellEnd"/>
+      <w:r>
+        <w:t>)</w:t>
+      </w:r>
+    </w:p>
+    <w:p/>
+    <w:p>
+      <w:pPr>
+        <w:pStyle w:val="Sansinterligne"/>
+      </w:pPr>
+      <w:r>
+        <w:t>Nous allons créer une boutique en ligne proposant tout ce dont un Pongiste a besoin.  Nous avons différents fabricants (</w:t>
+      </w:r>
+      <w:proofErr w:type="spellStart"/>
+      <w:r>
+        <w:t>Thibar</w:t>
+      </w:r>
+      <w:proofErr w:type="spellEnd"/>
+      <w:r>
+        <w:t xml:space="preserve">, Banco, </w:t>
+      </w:r>
+      <w:proofErr w:type="spellStart"/>
+      <w:r>
+        <w:t>Andro</w:t>
+      </w:r>
+      <w:proofErr w:type="spellEnd"/>
+      <w:r>
+        <w:t xml:space="preserve">, </w:t>
+      </w:r>
+      <w:proofErr w:type="spellStart"/>
+      <w:r>
+        <w:t>Yazaka</w:t>
+      </w:r>
+      <w:proofErr w:type="spellEnd"/>
+      <w:r>
+        <w:t>…) qui nous fournissent des produits de différentes catégories (</w:t>
+      </w:r>
+      <w:proofErr w:type="spellStart"/>
+      <w:r>
+        <w:t>Revetements</w:t>
+      </w:r>
+      <w:proofErr w:type="spellEnd"/>
+      <w:r>
+        <w:t>, bois, accessoires…)</w:t>
+      </w:r>
+    </w:p>
+    <w:p/>
+    <w:p/>
     <w:p>
       <w:bookmarkStart w:id="0" w:name="_GoBack"/>
       <w:bookmarkEnd w:id="0"/>
     </w:p>
     <w:sectPr>
+      <w:headerReference w:type="default" r:id="rId7"/>
       <w:pgSz w:w="11906" w:h="16838"/>
       <w:pgMar w:top="1417" w:right="1417" w:bottom="1417" w:left="1417" w:header="708" w:footer="708" w:gutter="0"/>
       <w:cols w:space="708"/>
@@ -14,6 +149,332 @@
     </w:sectPr>
   </w:body>
 </w:document>
+</file>
+
+<file path=word/endnotes.xml><?xml version="1.0" encoding="utf-8"?>
+<w:endnotes xmlns:wpc="http://schemas.microsoft.com/office/word/2010/wordprocessingCanvas" xmlns:mc="http://schemas.openxmlformats.org/markup-compatibility/2006" xmlns:o="urn:schemas-microsoft-com:office:office" xmlns:r="http://schemas.openxmlformats.org/officeDocument/2006/relationships" xmlns:m="http://schemas.openxmlformats.org/officeDocument/2006/math" xmlns:v="urn:schemas-microsoft-com:vml" xmlns:wp14="http://schemas.microsoft.com/office/word/2010/wordprocessingDrawing" xmlns:wp="http://schemas.openxmlformats.org/drawingml/2006/wordprocessingDrawing" xmlns:w10="urn:schemas-microsoft-com:office:word" xmlns:w="http://schemas.openxmlformats.org/wordprocessingml/2006/main" xmlns:w14="http://schemas.microsoft.com/office/word/2010/wordml" xmlns:w15="http://schemas.microsoft.com/office/word/2012/wordml" xmlns:wpg="http://schemas.microsoft.com/office/word/2010/wordprocessingGroup" xmlns:wpi="http://schemas.microsoft.com/office/word/2010/wordprocessingInk" xmlns:wne="http://schemas.microsoft.com/office/word/2006/wordml" xmlns:wps="http://schemas.microsoft.com/office/word/2010/wordprocessingShape" mc:Ignorable="w14 w15 wp14">
+  <w:endnote w:type="separator" w:id="-1">
+    <w:p>
+      <w:pPr>
+        <w:spacing w:after="0" w:line="240" w:lineRule="auto"/>
+      </w:pPr>
+      <w:r>
+        <w:separator/>
+      </w:r>
+    </w:p>
+  </w:endnote>
+  <w:endnote w:type="continuationSeparator" w:id="0">
+    <w:p>
+      <w:pPr>
+        <w:spacing w:after="0" w:line="240" w:lineRule="auto"/>
+      </w:pPr>
+      <w:r>
+        <w:continuationSeparator/>
+      </w:r>
+    </w:p>
+  </w:endnote>
+</w:endnotes>
+</file>
+
+<file path=word/footnotes.xml><?xml version="1.0" encoding="utf-8"?>
+<w:footnotes xmlns:wpc="http://schemas.microsoft.com/office/word/2010/wordprocessingCanvas" xmlns:mc="http://schemas.openxmlformats.org/markup-compatibility/2006" xmlns:o="urn:schemas-microsoft-com:office:office" xmlns:r="http://schemas.openxmlformats.org/officeDocument/2006/relationships" xmlns:m="http://schemas.openxmlformats.org/officeDocument/2006/math" xmlns:v="urn:schemas-microsoft-com:vml" xmlns:wp14="http://schemas.microsoft.com/office/word/2010/wordprocessingDrawing" xmlns:wp="http://schemas.openxmlformats.org/drawingml/2006/wordprocessingDrawing" xmlns:w10="urn:schemas-microsoft-com:office:word" xmlns:w="http://schemas.openxmlformats.org/wordprocessingml/2006/main" xmlns:w14="http://schemas.microsoft.com/office/word/2010/wordml" xmlns:w15="http://schemas.microsoft.com/office/word/2012/wordml" xmlns:wpg="http://schemas.microsoft.com/office/word/2010/wordprocessingGroup" xmlns:wpi="http://schemas.microsoft.com/office/word/2010/wordprocessingInk" xmlns:wne="http://schemas.microsoft.com/office/word/2006/wordml" xmlns:wps="http://schemas.microsoft.com/office/word/2010/wordprocessingShape" mc:Ignorable="w14 w15 wp14">
+  <w:footnote w:type="separator" w:id="-1">
+    <w:p>
+      <w:pPr>
+        <w:spacing w:after="0" w:line="240" w:lineRule="auto"/>
+      </w:pPr>
+      <w:r>
+        <w:separator/>
+      </w:r>
+    </w:p>
+  </w:footnote>
+  <w:footnote w:type="continuationSeparator" w:id="0">
+    <w:p>
+      <w:pPr>
+        <w:spacing w:after="0" w:line="240" w:lineRule="auto"/>
+      </w:pPr>
+      <w:r>
+        <w:continuationSeparator/>
+      </w:r>
+    </w:p>
+  </w:footnote>
+</w:footnotes>
+</file>
+
+<file path=word/header1.xml><?xml version="1.0" encoding="utf-8"?>
+<w:hdr xmlns:wpc="http://schemas.microsoft.com/office/word/2010/wordprocessingCanvas" xmlns:mc="http://schemas.openxmlformats.org/markup-compatibility/2006" xmlns:o="urn:schemas-microsoft-com:office:office" xmlns:r="http://schemas.openxmlformats.org/officeDocument/2006/relationships" xmlns:m="http://schemas.openxmlformats.org/officeDocument/2006/math" xmlns:v="urn:schemas-microsoft-com:vml" xmlns:wp14="http://schemas.microsoft.com/office/word/2010/wordprocessingDrawing" xmlns:wp="http://schemas.openxmlformats.org/drawingml/2006/wordprocessingDrawing" xmlns:w10="urn:schemas-microsoft-com:office:word" xmlns:w="http://schemas.openxmlformats.org/wordprocessingml/2006/main" xmlns:w14="http://schemas.microsoft.com/office/word/2010/wordml" xmlns:w15="http://schemas.microsoft.com/office/word/2012/wordml" xmlns:wpg="http://schemas.microsoft.com/office/word/2010/wordprocessingGroup" xmlns:wpi="http://schemas.microsoft.com/office/word/2010/wordprocessingInk" xmlns:wne="http://schemas.microsoft.com/office/word/2006/wordml" xmlns:wps="http://schemas.microsoft.com/office/word/2010/wordprocessingShape" mc:Ignorable="w14 w15 wp14">
+  <w:p>
+    <w:pPr>
+      <w:pStyle w:val="En-tte"/>
+    </w:pPr>
+    <w:r>
+      <w:t xml:space="preserve">Mario </w:t>
+    </w:r>
+    <w:proofErr w:type="spellStart"/>
+    <w:r>
+      <w:t>Friz</w:t>
+    </w:r>
+    <w:proofErr w:type="spellEnd"/>
+    <w:r>
+      <w:tab/>
+    </w:r>
+    <w:r>
+      <w:tab/>
+      <w:t>18/02/2014</w:t>
+    </w:r>
+  </w:p>
+  <w:p>
+    <w:pPr>
+      <w:pStyle w:val="En-tte"/>
+    </w:pPr>
+    <w:r>
+      <w:t>Anthony Benarroch</w:t>
+    </w:r>
+    <w:r>
+      <w:tab/>
+    </w:r>
+    <w:r>
+      <w:tab/>
+    </w:r>
+  </w:p>
+</w:hdr>
+</file>
+
+<file path=word/numbering.xml><?xml version="1.0" encoding="utf-8"?>
+<w:numbering xmlns:wpc="http://schemas.microsoft.com/office/word/2010/wordprocessingCanvas" xmlns:mc="http://schemas.openxmlformats.org/markup-compatibility/2006" xmlns:o="urn:schemas-microsoft-com:office:office" xmlns:r="http://schemas.openxmlformats.org/officeDocument/2006/relationships" xmlns:m="http://schemas.openxmlformats.org/officeDocument/2006/math" xmlns:v="urn:schemas-microsoft-com:vml" xmlns:wp14="http://schemas.microsoft.com/office/word/2010/wordprocessingDrawing" xmlns:wp="http://schemas.openxmlformats.org/drawingml/2006/wordprocessingDrawing" xmlns:w10="urn:schemas-microsoft-com:office:word" xmlns:w="http://schemas.openxmlformats.org/wordprocessingml/2006/main" xmlns:w14="http://schemas.microsoft.com/office/word/2010/wordml" xmlns:w15="http://schemas.microsoft.com/office/word/2012/wordml" xmlns:wpg="http://schemas.microsoft.com/office/word/2010/wordprocessingGroup" xmlns:wpi="http://schemas.microsoft.com/office/word/2010/wordprocessingInk" xmlns:wne="http://schemas.microsoft.com/office/word/2006/wordml" xmlns:wps="http://schemas.microsoft.com/office/word/2010/wordprocessingShape" mc:Ignorable="w14 w15 wp14">
+  <w:abstractNum w:abstractNumId="0">
+    <w:nsid w:val="15B31A74"/>
+    <w:multiLevelType w:val="hybridMultilevel"/>
+    <w:tmpl w:val="144894F4"/>
+    <w:lvl w:ilvl="0" w:tplc="040C0001">
+      <w:start w:val="1"/>
+      <w:numFmt w:val="bullet"/>
+      <w:lvlText w:val=""/>
+      <w:lvlJc w:val="left"/>
+      <w:pPr>
+        <w:ind w:left="720" w:hanging="360"/>
+      </w:pPr>
+      <w:rPr>
+        <w:rFonts w:ascii="Symbol" w:hAnsi="Symbol" w:hint="default"/>
+      </w:rPr>
+    </w:lvl>
+    <w:lvl w:ilvl="1" w:tplc="040C0003" w:tentative="1">
+      <w:start w:val="1"/>
+      <w:numFmt w:val="bullet"/>
+      <w:lvlText w:val="o"/>
+      <w:lvlJc w:val="left"/>
+      <w:pPr>
+        <w:ind w:left="1440" w:hanging="360"/>
+      </w:pPr>
+      <w:rPr>
+        <w:rFonts w:ascii="Courier New" w:hAnsi="Courier New" w:cs="Courier New" w:hint="default"/>
+      </w:rPr>
+    </w:lvl>
+    <w:lvl w:ilvl="2" w:tplc="040C0005" w:tentative="1">
+      <w:start w:val="1"/>
+      <w:numFmt w:val="bullet"/>
+      <w:lvlText w:val=""/>
+      <w:lvlJc w:val="left"/>
+      <w:pPr>
+        <w:ind w:left="2160" w:hanging="360"/>
+      </w:pPr>
+      <w:rPr>
+        <w:rFonts w:ascii="Wingdings" w:hAnsi="Wingdings" w:hint="default"/>
+      </w:rPr>
+    </w:lvl>
+    <w:lvl w:ilvl="3" w:tplc="040C0001" w:tentative="1">
+      <w:start w:val="1"/>
+      <w:numFmt w:val="bullet"/>
+      <w:lvlText w:val=""/>
+      <w:lvlJc w:val="left"/>
+      <w:pPr>
+        <w:ind w:left="2880" w:hanging="360"/>
+      </w:pPr>
+      <w:rPr>
+        <w:rFonts w:ascii="Symbol" w:hAnsi="Symbol" w:hint="default"/>
+      </w:rPr>
+    </w:lvl>
+    <w:lvl w:ilvl="4" w:tplc="040C0003" w:tentative="1">
+      <w:start w:val="1"/>
+      <w:numFmt w:val="bullet"/>
+      <w:lvlText w:val="o"/>
+      <w:lvlJc w:val="left"/>
+      <w:pPr>
+        <w:ind w:left="3600" w:hanging="360"/>
+      </w:pPr>
+      <w:rPr>
+        <w:rFonts w:ascii="Courier New" w:hAnsi="Courier New" w:cs="Courier New" w:hint="default"/>
+      </w:rPr>
+    </w:lvl>
+    <w:lvl w:ilvl="5" w:tplc="040C0005" w:tentative="1">
+      <w:start w:val="1"/>
+      <w:numFmt w:val="bullet"/>
+      <w:lvlText w:val=""/>
+      <w:lvlJc w:val="left"/>
+      <w:pPr>
+        <w:ind w:left="4320" w:hanging="360"/>
+      </w:pPr>
+      <w:rPr>
+        <w:rFonts w:ascii="Wingdings" w:hAnsi="Wingdings" w:hint="default"/>
+      </w:rPr>
+    </w:lvl>
+    <w:lvl w:ilvl="6" w:tplc="040C0001" w:tentative="1">
+      <w:start w:val="1"/>
+      <w:numFmt w:val="bullet"/>
+      <w:lvlText w:val=""/>
+      <w:lvlJc w:val="left"/>
+      <w:pPr>
+        <w:ind w:left="5040" w:hanging="360"/>
+      </w:pPr>
+      <w:rPr>
+        <w:rFonts w:ascii="Symbol" w:hAnsi="Symbol" w:hint="default"/>
+      </w:rPr>
+    </w:lvl>
+    <w:lvl w:ilvl="7" w:tplc="040C0003" w:tentative="1">
+      <w:start w:val="1"/>
+      <w:numFmt w:val="bullet"/>
+      <w:lvlText w:val="o"/>
+      <w:lvlJc w:val="left"/>
+      <w:pPr>
+        <w:ind w:left="5760" w:hanging="360"/>
+      </w:pPr>
+      <w:rPr>
+        <w:rFonts w:ascii="Courier New" w:hAnsi="Courier New" w:cs="Courier New" w:hint="default"/>
+      </w:rPr>
+    </w:lvl>
+    <w:lvl w:ilvl="8" w:tplc="040C0005" w:tentative="1">
+      <w:start w:val="1"/>
+      <w:numFmt w:val="bullet"/>
+      <w:lvlText w:val=""/>
+      <w:lvlJc w:val="left"/>
+      <w:pPr>
+        <w:ind w:left="6480" w:hanging="360"/>
+      </w:pPr>
+      <w:rPr>
+        <w:rFonts w:ascii="Wingdings" w:hAnsi="Wingdings" w:hint="default"/>
+      </w:rPr>
+    </w:lvl>
+  </w:abstractNum>
+  <w:abstractNum w:abstractNumId="1">
+    <w:nsid w:val="5A2D2E9E"/>
+    <w:multiLevelType w:val="hybridMultilevel"/>
+    <w:tmpl w:val="4C247ACC"/>
+    <w:lvl w:ilvl="0" w:tplc="040C0001">
+      <w:start w:val="1"/>
+      <w:numFmt w:val="bullet"/>
+      <w:lvlText w:val=""/>
+      <w:lvlJc w:val="left"/>
+      <w:pPr>
+        <w:ind w:left="720" w:hanging="360"/>
+      </w:pPr>
+      <w:rPr>
+        <w:rFonts w:ascii="Symbol" w:hAnsi="Symbol" w:hint="default"/>
+      </w:rPr>
+    </w:lvl>
+    <w:lvl w:ilvl="1" w:tplc="040C0003" w:tentative="1">
+      <w:start w:val="1"/>
+      <w:numFmt w:val="bullet"/>
+      <w:lvlText w:val="o"/>
+      <w:lvlJc w:val="left"/>
+      <w:pPr>
+        <w:ind w:left="1440" w:hanging="360"/>
+      </w:pPr>
+      <w:rPr>
+        <w:rFonts w:ascii="Courier New" w:hAnsi="Courier New" w:cs="Courier New" w:hint="default"/>
+      </w:rPr>
+    </w:lvl>
+    <w:lvl w:ilvl="2" w:tplc="040C0005" w:tentative="1">
+      <w:start w:val="1"/>
+      <w:numFmt w:val="bullet"/>
+      <w:lvlText w:val=""/>
+      <w:lvlJc w:val="left"/>
+      <w:pPr>
+        <w:ind w:left="2160" w:hanging="360"/>
+      </w:pPr>
+      <w:rPr>
+        <w:rFonts w:ascii="Wingdings" w:hAnsi="Wingdings" w:hint="default"/>
+      </w:rPr>
+    </w:lvl>
+    <w:lvl w:ilvl="3" w:tplc="040C0001" w:tentative="1">
+      <w:start w:val="1"/>
+      <w:numFmt w:val="bullet"/>
+      <w:lvlText w:val=""/>
+      <w:lvlJc w:val="left"/>
+      <w:pPr>
+        <w:ind w:left="2880" w:hanging="360"/>
+      </w:pPr>
+      <w:rPr>
+        <w:rFonts w:ascii="Symbol" w:hAnsi="Symbol" w:hint="default"/>
+      </w:rPr>
+    </w:lvl>
+    <w:lvl w:ilvl="4" w:tplc="040C0003" w:tentative="1">
+      <w:start w:val="1"/>
+      <w:numFmt w:val="bullet"/>
+      <w:lvlText w:val="o"/>
+      <w:lvlJc w:val="left"/>
+      <w:pPr>
+        <w:ind w:left="3600" w:hanging="360"/>
+      </w:pPr>
+      <w:rPr>
+        <w:rFonts w:ascii="Courier New" w:hAnsi="Courier New" w:cs="Courier New" w:hint="default"/>
+      </w:rPr>
+    </w:lvl>
+    <w:lvl w:ilvl="5" w:tplc="040C0005" w:tentative="1">
+      <w:start w:val="1"/>
+      <w:numFmt w:val="bullet"/>
+      <w:lvlText w:val=""/>
+      <w:lvlJc w:val="left"/>
+      <w:pPr>
+        <w:ind w:left="4320" w:hanging="360"/>
+      </w:pPr>
+      <w:rPr>
+        <w:rFonts w:ascii="Wingdings" w:hAnsi="Wingdings" w:hint="default"/>
+      </w:rPr>
+    </w:lvl>
+    <w:lvl w:ilvl="6" w:tplc="040C0001" w:tentative="1">
+      <w:start w:val="1"/>
+      <w:numFmt w:val="bullet"/>
+      <w:lvlText w:val=""/>
+      <w:lvlJc w:val="left"/>
+      <w:pPr>
+        <w:ind w:left="5040" w:hanging="360"/>
+      </w:pPr>
+      <w:rPr>
+        <w:rFonts w:ascii="Symbol" w:hAnsi="Symbol" w:hint="default"/>
+      </w:rPr>
+    </w:lvl>
+    <w:lvl w:ilvl="7" w:tplc="040C0003" w:tentative="1">
+      <w:start w:val="1"/>
+      <w:numFmt w:val="bullet"/>
+      <w:lvlText w:val="o"/>
+      <w:lvlJc w:val="left"/>
+      <w:pPr>
+        <w:ind w:left="5760" w:hanging="360"/>
+      </w:pPr>
+      <w:rPr>
+        <w:rFonts w:ascii="Courier New" w:hAnsi="Courier New" w:cs="Courier New" w:hint="default"/>
+      </w:rPr>
+    </w:lvl>
+    <w:lvl w:ilvl="8" w:tplc="040C0005" w:tentative="1">
+      <w:start w:val="1"/>
+      <w:numFmt w:val="bullet"/>
+      <w:lvlText w:val=""/>
+      <w:lvlJc w:val="left"/>
+      <w:pPr>
+        <w:ind w:left="6480" w:hanging="360"/>
+      </w:pPr>
+      <w:rPr>
+        <w:rFonts w:ascii="Wingdings" w:hAnsi="Wingdings" w:hint="default"/>
+      </w:rPr>
+    </w:lvl>
+  </w:abstractNum>
+  <w:num w:numId="1">
+    <w:abstractNumId w:val="0"/>
+  </w:num>
+  <w:num w:numId="2">
+    <w:abstractNumId w:val="1"/>
+  </w:num>
+</w:numbering>
 </file>
 
 <file path=word/styles.xml><?xml version="1.0" encoding="utf-8"?>
@@ -410,6 +871,27 @@
     <w:name w:val="Normal"/>
     <w:qFormat/>
   </w:style>
+  <w:style w:type="paragraph" w:styleId="Titre1">
+    <w:name w:val="heading 1"/>
+    <w:basedOn w:val="Normal"/>
+    <w:next w:val="Normal"/>
+    <w:link w:val="Titre1Car"/>
+    <w:uiPriority w:val="9"/>
+    <w:qFormat/>
+    <w:rsid w:val="00DF4476"/>
+    <w:pPr>
+      <w:keepNext/>
+      <w:keepLines/>
+      <w:spacing w:before="240" w:after="0"/>
+      <w:outlineLvl w:val="0"/>
+    </w:pPr>
+    <w:rPr>
+      <w:rFonts w:asciiTheme="majorHAnsi" w:eastAsiaTheme="majorEastAsia" w:hAnsiTheme="majorHAnsi" w:cstheme="majorBidi"/>
+      <w:color w:val="2E74B5" w:themeColor="accent1" w:themeShade="BF"/>
+      <w:sz w:val="32"/>
+      <w:szCs w:val="32"/>
+    </w:rPr>
+  </w:style>
   <w:style w:type="character" w:default="1" w:styleId="Policepardfaut">
     <w:name w:val="Default Paragraph Font"/>
     <w:uiPriority w:val="1"/>
@@ -436,6 +918,117 @@
     <w:uiPriority w:val="99"/>
     <w:semiHidden/>
     <w:unhideWhenUsed/>
+  </w:style>
+  <w:style w:type="paragraph" w:styleId="En-tte">
+    <w:name w:val="header"/>
+    <w:basedOn w:val="Normal"/>
+    <w:link w:val="En-tteCar"/>
+    <w:uiPriority w:val="99"/>
+    <w:unhideWhenUsed/>
+    <w:rsid w:val="00DF4476"/>
+    <w:pPr>
+      <w:tabs>
+        <w:tab w:val="center" w:pos="4536"/>
+        <w:tab w:val="right" w:pos="9072"/>
+      </w:tabs>
+      <w:spacing w:after="0" w:line="240" w:lineRule="auto"/>
+    </w:pPr>
+  </w:style>
+  <w:style w:type="character" w:customStyle="1" w:styleId="En-tteCar">
+    <w:name w:val="En-tête Car"/>
+    <w:basedOn w:val="Policepardfaut"/>
+    <w:link w:val="En-tte"/>
+    <w:uiPriority w:val="99"/>
+    <w:rsid w:val="00DF4476"/>
+  </w:style>
+  <w:style w:type="paragraph" w:styleId="Pieddepage">
+    <w:name w:val="footer"/>
+    <w:basedOn w:val="Normal"/>
+    <w:link w:val="PieddepageCar"/>
+    <w:uiPriority w:val="99"/>
+    <w:unhideWhenUsed/>
+    <w:rsid w:val="00DF4476"/>
+    <w:pPr>
+      <w:tabs>
+        <w:tab w:val="center" w:pos="4536"/>
+        <w:tab w:val="right" w:pos="9072"/>
+      </w:tabs>
+      <w:spacing w:after="0" w:line="240" w:lineRule="auto"/>
+    </w:pPr>
+  </w:style>
+  <w:style w:type="character" w:customStyle="1" w:styleId="PieddepageCar">
+    <w:name w:val="Pied de page Car"/>
+    <w:basedOn w:val="Policepardfaut"/>
+    <w:link w:val="Pieddepage"/>
+    <w:uiPriority w:val="99"/>
+    <w:rsid w:val="00DF4476"/>
+  </w:style>
+  <w:style w:type="paragraph" w:styleId="Titre">
+    <w:name w:val="Title"/>
+    <w:basedOn w:val="Normal"/>
+    <w:next w:val="Normal"/>
+    <w:link w:val="TitreCar"/>
+    <w:uiPriority w:val="10"/>
+    <w:qFormat/>
+    <w:rsid w:val="00DF4476"/>
+    <w:pPr>
+      <w:spacing w:after="0" w:line="240" w:lineRule="auto"/>
+      <w:contextualSpacing/>
+    </w:pPr>
+    <w:rPr>
+      <w:rFonts w:asciiTheme="majorHAnsi" w:eastAsiaTheme="majorEastAsia" w:hAnsiTheme="majorHAnsi" w:cstheme="majorBidi"/>
+      <w:spacing w:val="-10"/>
+      <w:kern w:val="28"/>
+      <w:sz w:val="56"/>
+      <w:szCs w:val="56"/>
+    </w:rPr>
+  </w:style>
+  <w:style w:type="character" w:customStyle="1" w:styleId="TitreCar">
+    <w:name w:val="Titre Car"/>
+    <w:basedOn w:val="Policepardfaut"/>
+    <w:link w:val="Titre"/>
+    <w:uiPriority w:val="10"/>
+    <w:rsid w:val="00DF4476"/>
+    <w:rPr>
+      <w:rFonts w:asciiTheme="majorHAnsi" w:eastAsiaTheme="majorEastAsia" w:hAnsiTheme="majorHAnsi" w:cstheme="majorBidi"/>
+      <w:spacing w:val="-10"/>
+      <w:kern w:val="28"/>
+      <w:sz w:val="56"/>
+      <w:szCs w:val="56"/>
+    </w:rPr>
+  </w:style>
+  <w:style w:type="character" w:customStyle="1" w:styleId="Titre1Car">
+    <w:name w:val="Titre 1 Car"/>
+    <w:basedOn w:val="Policepardfaut"/>
+    <w:link w:val="Titre1"/>
+    <w:uiPriority w:val="9"/>
+    <w:rsid w:val="00DF4476"/>
+    <w:rPr>
+      <w:rFonts w:asciiTheme="majorHAnsi" w:eastAsiaTheme="majorEastAsia" w:hAnsiTheme="majorHAnsi" w:cstheme="majorBidi"/>
+      <w:color w:val="2E74B5" w:themeColor="accent1" w:themeShade="BF"/>
+      <w:sz w:val="32"/>
+      <w:szCs w:val="32"/>
+    </w:rPr>
+  </w:style>
+  <w:style w:type="paragraph" w:styleId="Paragraphedeliste">
+    <w:name w:val="List Paragraph"/>
+    <w:basedOn w:val="Normal"/>
+    <w:uiPriority w:val="34"/>
+    <w:qFormat/>
+    <w:rsid w:val="00DF4476"/>
+    <w:pPr>
+      <w:ind w:left="720"/>
+      <w:contextualSpacing/>
+    </w:pPr>
+  </w:style>
+  <w:style w:type="paragraph" w:styleId="Sansinterligne">
+    <w:name w:val="No Spacing"/>
+    <w:uiPriority w:val="1"/>
+    <w:qFormat/>
+    <w:rsid w:val="00DF4476"/>
+    <w:pPr>
+      <w:spacing w:after="0" w:line="240" w:lineRule="auto"/>
+    </w:pPr>
   </w:style>
 </w:styles>
 </file>

</xml_diff>

<commit_message>
Ajout du diagramme ER
</commit_message>
<xml_diff>
--- a/PingParadise_Phase1.docx
+++ b/PingParadise_Phase1.docx
@@ -5,7 +5,7 @@
     <w:p/>
     <w:p>
       <w:pPr>
-        <w:pStyle w:val="Titre"/>
+        <w:pStyle w:val="Title"/>
         <w:jc w:val="center"/>
       </w:pPr>
       <w:proofErr w:type="spellStart"/>
@@ -15,14 +15,6 @@
       <w:proofErr w:type="spellEnd"/>
     </w:p>
     <w:p/>
-    <w:p>
-      <w:pPr>
-        <w:pStyle w:val="Titre1"/>
-      </w:pPr>
-      <w:r>
-        <w:t>Liste des membres :</w:t>
-      </w:r>
-    </w:p>
     <w:p/>
     <w:p>
       <w:r>
@@ -39,20 +31,15 @@
     </w:p>
     <w:p>
       <w:pPr>
-        <w:pStyle w:val="Paragraphedeliste"/>
+        <w:pStyle w:val="ListParagraph"/>
         <w:numPr>
           <w:ilvl w:val="0"/>
           <w:numId w:val="2"/>
         </w:numPr>
       </w:pPr>
       <w:r>
-        <w:t xml:space="preserve">Mario </w:t>
-      </w:r>
-      <w:proofErr w:type="spellStart"/>
-      <w:r>
-        <w:t>Friz</w:t>
-      </w:r>
-      <w:proofErr w:type="spellEnd"/>
+        <w:t>Mario Friz</w:t>
+      </w:r>
       <w:r>
         <w:tab/>
       </w:r>
@@ -71,15 +58,20 @@
     </w:p>
     <w:p>
       <w:pPr>
-        <w:pStyle w:val="Paragraphedeliste"/>
+        <w:pStyle w:val="ListParagraph"/>
         <w:numPr>
           <w:ilvl w:val="0"/>
           <w:numId w:val="2"/>
         </w:numPr>
       </w:pPr>
       <w:r>
-        <w:t>Anthony Benarroch</w:t>
-      </w:r>
+        <w:t xml:space="preserve">Anthony </w:t>
+      </w:r>
+      <w:proofErr w:type="spellStart"/>
+      <w:r>
+        <w:t>Benarroch</w:t>
+      </w:r>
+      <w:proofErr w:type="spellEnd"/>
       <w:r>
         <w:tab/>
         <w:t>(</w:t>
@@ -91,57 +83,156 @@
       <w:proofErr w:type="spellEnd"/>
       <w:r>
         <w:t>)</w:t>
+      </w:r>
+    </w:p>
+    <w:p>
+      <w:r>
+        <w:t xml:space="preserve">L’adresse du projet </w:t>
+      </w:r>
+      <w:proofErr w:type="spellStart"/>
+      <w:r>
+        <w:t>Github</w:t>
+      </w:r>
+      <w:proofErr w:type="spellEnd"/>
+      <w:r>
+        <w:t xml:space="preserve"> </w:t>
+      </w:r>
+      <w:r>
+        <w:t xml:space="preserve">est : </w:t>
+      </w:r>
+      <w:r>
+        <w:t>https://github.com/AnthoBen/PingParadise</w:t>
+      </w:r>
+    </w:p>
+    <w:p>
+      <w:pPr>
+        <w:pStyle w:val="NoSpacing"/>
+      </w:pPr>
+      <w:r>
+        <w:t xml:space="preserve">Nous allons créer une boutique en ligne proposant tout ce dont un </w:t>
+      </w:r>
+      <w:r>
+        <w:t>p</w:t>
+      </w:r>
+      <w:r>
+        <w:t>ongiste a besoin.  Nous avons différent</w:t>
+      </w:r>
+      <w:r>
+        <w:t>e</w:t>
+      </w:r>
+      <w:r>
+        <w:t xml:space="preserve">s </w:t>
+      </w:r>
+      <w:r>
+        <w:rPr>
+          <w:b/>
+        </w:rPr>
+        <w:t>marques</w:t>
+      </w:r>
+      <w:r>
+        <w:t xml:space="preserve"> (</w:t>
+      </w:r>
+      <w:proofErr w:type="spellStart"/>
+      <w:r>
+        <w:t>T</w:t>
+      </w:r>
+      <w:r>
+        <w:t>ib</w:t>
+      </w:r>
+      <w:r>
+        <w:t>h</w:t>
+      </w:r>
+      <w:r>
+        <w:t>ar</w:t>
+      </w:r>
+      <w:proofErr w:type="spellEnd"/>
+      <w:r>
+        <w:t xml:space="preserve">, Banco, </w:t>
+      </w:r>
+      <w:proofErr w:type="spellStart"/>
+      <w:r>
+        <w:t>Andro</w:t>
+      </w:r>
+      <w:proofErr w:type="spellEnd"/>
+      <w:r>
+        <w:t xml:space="preserve">, </w:t>
+      </w:r>
+      <w:proofErr w:type="spellStart"/>
+      <w:r>
+        <w:t>Yazaka</w:t>
+      </w:r>
+      <w:proofErr w:type="spellEnd"/>
+      <w:r>
+        <w:t xml:space="preserve">…) qui nous fournissent des </w:t>
+      </w:r>
+      <w:r>
+        <w:rPr>
+          <w:b/>
+        </w:rPr>
+        <w:t>produits</w:t>
+      </w:r>
+      <w:r>
+        <w:t xml:space="preserve"> de différentes </w:t>
+      </w:r>
+      <w:r>
+        <w:rPr>
+          <w:b/>
+        </w:rPr>
+        <w:t>catégories</w:t>
+      </w:r>
+      <w:r>
+        <w:t xml:space="preserve"> (</w:t>
+      </w:r>
+      <w:r>
+        <w:t>Revêtements</w:t>
+      </w:r>
+      <w:r>
+        <w:t>, bois, accessoires…)</w:t>
       </w:r>
     </w:p>
     <w:p/>
     <w:p>
-      <w:pPr>
-        <w:pStyle w:val="Sansinterligne"/>
-      </w:pPr>
-      <w:r>
-        <w:t>Nous allons créer une boutique en ligne proposant tout ce dont un Pongiste a besoin.  Nous avons différents fabricants (</w:t>
-      </w:r>
-      <w:proofErr w:type="spellStart"/>
-      <w:r>
-        <w:t>Thibar</w:t>
-      </w:r>
-      <w:proofErr w:type="spellEnd"/>
-      <w:r>
-        <w:t xml:space="preserve">, Banco, </w:t>
-      </w:r>
-      <w:proofErr w:type="spellStart"/>
-      <w:r>
-        <w:t>Andro</w:t>
-      </w:r>
-      <w:proofErr w:type="spellEnd"/>
-      <w:r>
-        <w:t xml:space="preserve">, </w:t>
-      </w:r>
-      <w:proofErr w:type="spellStart"/>
-      <w:r>
-        <w:t>Yazaka</w:t>
-      </w:r>
-      <w:proofErr w:type="spellEnd"/>
-      <w:r>
-        <w:t>…) qui nous fournissent des produits de différentes catégories (</w:t>
-      </w:r>
-      <w:proofErr w:type="spellStart"/>
-      <w:r>
-        <w:t>Revetements</w:t>
-      </w:r>
-      <w:proofErr w:type="spellEnd"/>
-      <w:r>
-        <w:t>, bois, accessoires…)</w:t>
+      <w:r>
+        <w:t>Voi</w:t>
+      </w:r>
+      <w:r>
+        <w:t>ci le diagramme Entité-Relation illustrant le schéma de notre</w:t>
+      </w:r>
+      <w:bookmarkStart w:id="0" w:name="_GoBack"/>
+      <w:bookmarkEnd w:id="0"/>
+      <w:r>
+        <w:t xml:space="preserve"> base de données :</w:t>
+      </w:r>
+      <w:r>
+        <w:pict>
+          <v:shapetype id="_x0000_t75" coordsize="21600,21600" o:spt="75" o:preferrelative="t" path="m@4@5l@4@11@9@11@9@5xe" filled="f" stroked="f">
+            <v:stroke joinstyle="miter"/>
+            <v:formulas>
+              <v:f eqn="if lineDrawn pixelLineWidth 0"/>
+              <v:f eqn="sum @0 1 0"/>
+              <v:f eqn="sum 0 0 @1"/>
+              <v:f eqn="prod @2 1 2"/>
+              <v:f eqn="prod @3 21600 pixelWidth"/>
+              <v:f eqn="prod @3 21600 pixelHeight"/>
+              <v:f eqn="sum @0 0 1"/>
+              <v:f eqn="prod @6 1 2"/>
+              <v:f eqn="prod @7 21600 pixelWidth"/>
+              <v:f eqn="sum @8 21600 0"/>
+              <v:f eqn="prod @7 21600 pixelHeight"/>
+              <v:f eqn="sum @10 21600 0"/>
+            </v:formulas>
+            <v:path o:extrusionok="f" gradientshapeok="t" o:connecttype="rect"/>
+            <o:lock v:ext="edit" aspectratio="t"/>
+          </v:shapetype>
+          <v:shape id="_x0000_i1025" type="#_x0000_t75" style="width:453.9pt;height:211.4pt">
+            <v:imagedata r:id="rId7" o:title="PingParadise ER - New Page"/>
+          </v:shape>
+        </w:pict>
       </w:r>
     </w:p>
     <w:p/>
-    <w:p/>
-    <w:p>
-      <w:bookmarkStart w:id="0" w:name="_GoBack"/>
-      <w:bookmarkEnd w:id="0"/>
-    </w:p>
     <w:sectPr>
-      <w:headerReference w:type="default" r:id="rId7"/>
+      <w:headerReference w:type="default" r:id="rId8"/>
       <w:pgSz w:w="11906" w:h="16838"/>
       <w:pgMar w:top="1417" w:right="1417" w:bottom="1417" w:left="1417" w:header="708" w:footer="708" w:gutter="0"/>
       <w:cols w:space="708"/>
@@ -205,16 +296,11 @@
 <w:hdr xmlns:wpc="http://schemas.microsoft.com/office/word/2010/wordprocessingCanvas" xmlns:mc="http://schemas.openxmlformats.org/markup-compatibility/2006" xmlns:o="urn:schemas-microsoft-com:office:office" xmlns:r="http://schemas.openxmlformats.org/officeDocument/2006/relationships" xmlns:m="http://schemas.openxmlformats.org/officeDocument/2006/math" xmlns:v="urn:schemas-microsoft-com:vml" xmlns:wp14="http://schemas.microsoft.com/office/word/2010/wordprocessingDrawing" xmlns:wp="http://schemas.openxmlformats.org/drawingml/2006/wordprocessingDrawing" xmlns:w10="urn:schemas-microsoft-com:office:word" xmlns:w="http://schemas.openxmlformats.org/wordprocessingml/2006/main" xmlns:w14="http://schemas.microsoft.com/office/word/2010/wordml" xmlns:w15="http://schemas.microsoft.com/office/word/2012/wordml" xmlns:wpg="http://schemas.microsoft.com/office/word/2010/wordprocessingGroup" xmlns:wpi="http://schemas.microsoft.com/office/word/2010/wordprocessingInk" xmlns:wne="http://schemas.microsoft.com/office/word/2006/wordml" xmlns:wps="http://schemas.microsoft.com/office/word/2010/wordprocessingShape" mc:Ignorable="w14 w15 wp14">
   <w:p>
     <w:pPr>
-      <w:pStyle w:val="En-tte"/>
+      <w:pStyle w:val="Header"/>
     </w:pPr>
     <w:r>
-      <w:t xml:space="preserve">Mario </w:t>
+      <w:t>Mario Friz</w:t>
     </w:r>
-    <w:proofErr w:type="spellStart"/>
-    <w:r>
-      <w:t>Friz</w:t>
-    </w:r>
-    <w:proofErr w:type="spellEnd"/>
     <w:r>
       <w:tab/>
     </w:r>
@@ -225,7 +311,7 @@
   </w:p>
   <w:p>
     <w:pPr>
-      <w:pStyle w:val="En-tte"/>
+      <w:pStyle w:val="Header"/>
     </w:pPr>
     <w:r>
       <w:t>Anthony Benarroch</w:t>
@@ -871,11 +957,11 @@
     <w:name w:val="Normal"/>
     <w:qFormat/>
   </w:style>
-  <w:style w:type="paragraph" w:styleId="Titre1">
+  <w:style w:type="paragraph" w:styleId="Heading1">
     <w:name w:val="heading 1"/>
     <w:basedOn w:val="Normal"/>
     <w:next w:val="Normal"/>
-    <w:link w:val="Titre1Car"/>
+    <w:link w:val="Heading1Char"/>
     <w:uiPriority w:val="9"/>
     <w:qFormat/>
     <w:rsid w:val="00DF4476"/>
@@ -892,13 +978,13 @@
       <w:szCs w:val="32"/>
     </w:rPr>
   </w:style>
-  <w:style w:type="character" w:default="1" w:styleId="Policepardfaut">
+  <w:style w:type="character" w:default="1" w:styleId="DefaultParagraphFont">
     <w:name w:val="Default Paragraph Font"/>
     <w:uiPriority w:val="1"/>
     <w:semiHidden/>
     <w:unhideWhenUsed/>
   </w:style>
-  <w:style w:type="table" w:default="1" w:styleId="TableauNormal">
+  <w:style w:type="table" w:default="1" w:styleId="TableNormal">
     <w:name w:val="Normal Table"/>
     <w:uiPriority w:val="99"/>
     <w:semiHidden/>
@@ -913,16 +999,16 @@
       </w:tblCellMar>
     </w:tblPr>
   </w:style>
-  <w:style w:type="numbering" w:default="1" w:styleId="Aucuneliste">
+  <w:style w:type="numbering" w:default="1" w:styleId="NoList">
     <w:name w:val="No List"/>
     <w:uiPriority w:val="99"/>
     <w:semiHidden/>
     <w:unhideWhenUsed/>
   </w:style>
-  <w:style w:type="paragraph" w:styleId="En-tte">
+  <w:style w:type="paragraph" w:styleId="Header">
     <w:name w:val="header"/>
     <w:basedOn w:val="Normal"/>
-    <w:link w:val="En-tteCar"/>
+    <w:link w:val="HeaderChar"/>
     <w:uiPriority w:val="99"/>
     <w:unhideWhenUsed/>
     <w:rsid w:val="00DF4476"/>
@@ -934,17 +1020,17 @@
       <w:spacing w:after="0" w:line="240" w:lineRule="auto"/>
     </w:pPr>
   </w:style>
-  <w:style w:type="character" w:customStyle="1" w:styleId="En-tteCar">
-    <w:name w:val="En-tête Car"/>
-    <w:basedOn w:val="Policepardfaut"/>
-    <w:link w:val="En-tte"/>
+  <w:style w:type="character" w:customStyle="1" w:styleId="HeaderChar">
+    <w:name w:val="Header Char"/>
+    <w:basedOn w:val="DefaultParagraphFont"/>
+    <w:link w:val="Header"/>
     <w:uiPriority w:val="99"/>
     <w:rsid w:val="00DF4476"/>
   </w:style>
-  <w:style w:type="paragraph" w:styleId="Pieddepage">
+  <w:style w:type="paragraph" w:styleId="Footer">
     <w:name w:val="footer"/>
     <w:basedOn w:val="Normal"/>
-    <w:link w:val="PieddepageCar"/>
+    <w:link w:val="FooterChar"/>
     <w:uiPriority w:val="99"/>
     <w:unhideWhenUsed/>
     <w:rsid w:val="00DF4476"/>
@@ -956,18 +1042,18 @@
       <w:spacing w:after="0" w:line="240" w:lineRule="auto"/>
     </w:pPr>
   </w:style>
-  <w:style w:type="character" w:customStyle="1" w:styleId="PieddepageCar">
-    <w:name w:val="Pied de page Car"/>
-    <w:basedOn w:val="Policepardfaut"/>
-    <w:link w:val="Pieddepage"/>
+  <w:style w:type="character" w:customStyle="1" w:styleId="FooterChar">
+    <w:name w:val="Footer Char"/>
+    <w:basedOn w:val="DefaultParagraphFont"/>
+    <w:link w:val="Footer"/>
     <w:uiPriority w:val="99"/>
     <w:rsid w:val="00DF4476"/>
   </w:style>
-  <w:style w:type="paragraph" w:styleId="Titre">
+  <w:style w:type="paragraph" w:styleId="Title">
     <w:name w:val="Title"/>
     <w:basedOn w:val="Normal"/>
     <w:next w:val="Normal"/>
-    <w:link w:val="TitreCar"/>
+    <w:link w:val="TitleChar"/>
     <w:uiPriority w:val="10"/>
     <w:qFormat/>
     <w:rsid w:val="00DF4476"/>
@@ -983,10 +1069,10 @@
       <w:szCs w:val="56"/>
     </w:rPr>
   </w:style>
-  <w:style w:type="character" w:customStyle="1" w:styleId="TitreCar">
-    <w:name w:val="Titre Car"/>
-    <w:basedOn w:val="Policepardfaut"/>
-    <w:link w:val="Titre"/>
+  <w:style w:type="character" w:customStyle="1" w:styleId="TitleChar">
+    <w:name w:val="Title Char"/>
+    <w:basedOn w:val="DefaultParagraphFont"/>
+    <w:link w:val="Title"/>
     <w:uiPriority w:val="10"/>
     <w:rsid w:val="00DF4476"/>
     <w:rPr>
@@ -997,10 +1083,10 @@
       <w:szCs w:val="56"/>
     </w:rPr>
   </w:style>
-  <w:style w:type="character" w:customStyle="1" w:styleId="Titre1Car">
-    <w:name w:val="Titre 1 Car"/>
-    <w:basedOn w:val="Policepardfaut"/>
-    <w:link w:val="Titre1"/>
+  <w:style w:type="character" w:customStyle="1" w:styleId="Heading1Char">
+    <w:name w:val="Heading 1 Char"/>
+    <w:basedOn w:val="DefaultParagraphFont"/>
+    <w:link w:val="Heading1"/>
     <w:uiPriority w:val="9"/>
     <w:rsid w:val="00DF4476"/>
     <w:rPr>
@@ -1010,7 +1096,7 @@
       <w:szCs w:val="32"/>
     </w:rPr>
   </w:style>
-  <w:style w:type="paragraph" w:styleId="Paragraphedeliste">
+  <w:style w:type="paragraph" w:styleId="ListParagraph">
     <w:name w:val="List Paragraph"/>
     <w:basedOn w:val="Normal"/>
     <w:uiPriority w:val="34"/>
@@ -1021,7 +1107,7 @@
       <w:contextualSpacing/>
     </w:pPr>
   </w:style>
-  <w:style w:type="paragraph" w:styleId="Sansinterligne">
+  <w:style w:type="paragraph" w:styleId="NoSpacing">
     <w:name w:val="No Spacing"/>
     <w:uiPriority w:val="1"/>
     <w:qFormat/>

</xml_diff>

<commit_message>
Ajout marques et catégories
</commit_message>
<xml_diff>
--- a/PingParadise_Phase1.docx
+++ b/PingParadise_Phase1.docx
@@ -8,25 +8,15 @@
         <w:pStyle w:val="Title"/>
         <w:jc w:val="center"/>
       </w:pPr>
-      <w:proofErr w:type="spellStart"/>
       <w:r>
         <w:t>PingParadise</w:t>
       </w:r>
-      <w:proofErr w:type="spellEnd"/>
     </w:p>
     <w:p/>
     <w:p/>
     <w:p>
       <w:r>
-        <w:t xml:space="preserve">Voici la liste des membres de notre binôme avec nos comptes </w:t>
-      </w:r>
-      <w:proofErr w:type="spellStart"/>
-      <w:r>
-        <w:t>Github</w:t>
-      </w:r>
-      <w:proofErr w:type="spellEnd"/>
-      <w:r>
-        <w:t xml:space="preserve"> respectifs :</w:t>
+        <w:t>Voici la liste des membres de notre binôme avec nos comptes Github respectifs :</w:t>
       </w:r>
     </w:p>
     <w:p>
@@ -45,13 +35,8 @@
       </w:r>
       <w:r>
         <w:tab/>
-        <w:t>(</w:t>
-      </w:r>
-      <w:proofErr w:type="spellStart"/>
-      <w:r>
-        <w:t>mariofriz</w:t>
-      </w:r>
-      <w:proofErr w:type="spellEnd"/>
+        <w:t>(mariofriz</w:t>
+      </w:r>
       <w:r>
         <w:t>)</w:t>
       </w:r>
@@ -65,37 +50,19 @@
         </w:numPr>
       </w:pPr>
       <w:r>
-        <w:t xml:space="preserve">Anthony </w:t>
-      </w:r>
-      <w:proofErr w:type="spellStart"/>
-      <w:r>
-        <w:t>Benarroch</w:t>
-      </w:r>
-      <w:proofErr w:type="spellEnd"/>
+        <w:t>Anthony Benarroch</w:t>
+      </w:r>
       <w:r>
         <w:tab/>
-        <w:t>(</w:t>
-      </w:r>
-      <w:proofErr w:type="spellStart"/>
-      <w:r>
-        <w:t>AnthoBen</w:t>
-      </w:r>
-      <w:proofErr w:type="spellEnd"/>
-      <w:r>
-        <w:t>)</w:t>
+        <w:t>(AnthoBen)</w:t>
       </w:r>
     </w:p>
     <w:p>
       <w:r>
         <w:t xml:space="preserve">L’adresse du projet </w:t>
       </w:r>
-      <w:proofErr w:type="spellStart"/>
-      <w:r>
-        <w:t>Github</w:t>
-      </w:r>
-      <w:proofErr w:type="spellEnd"/>
-      <w:r>
-        <w:t xml:space="preserve"> </w:t>
+      <w:r>
+        <w:t xml:space="preserve">Github </w:t>
       </w:r>
       <w:r>
         <w:t xml:space="preserve">est : </w:t>
@@ -130,11 +97,7 @@
         <w:t>marques</w:t>
       </w:r>
       <w:r>
-        <w:t xml:space="preserve"> (</w:t>
-      </w:r>
-      <w:proofErr w:type="spellStart"/>
-      <w:r>
-        <w:t>T</w:t>
+        <w:t xml:space="preserve"> (T</w:t>
       </w:r>
       <w:r>
         <w:t>ib</w:t>
@@ -143,27 +106,12 @@
         <w:t>h</w:t>
       </w:r>
       <w:r>
-        <w:t>ar</w:t>
-      </w:r>
-      <w:proofErr w:type="spellEnd"/>
-      <w:r>
-        <w:t xml:space="preserve">, Banco, </w:t>
-      </w:r>
-      <w:proofErr w:type="spellStart"/>
-      <w:r>
-        <w:t>Andro</w:t>
-      </w:r>
-      <w:proofErr w:type="spellEnd"/>
-      <w:r>
-        <w:t xml:space="preserve">, </w:t>
-      </w:r>
-      <w:proofErr w:type="spellStart"/>
-      <w:r>
-        <w:t>Yazaka</w:t>
-      </w:r>
-      <w:proofErr w:type="spellEnd"/>
-      <w:r>
-        <w:t xml:space="preserve">…) qui nous fournissent des </w:t>
+        <w:t>ar, Banco, Andro, Yas</w:t>
+      </w:r>
+      <w:bookmarkStart w:id="0" w:name="_GoBack"/>
+      <w:bookmarkEnd w:id="0"/>
+      <w:r>
+        <w:t xml:space="preserve">aka…) qui nous fournissent des </w:t>
       </w:r>
       <w:r>
         <w:rPr>
@@ -198,8 +146,6 @@
       <w:r>
         <w:t>ci le diagramme Entité-Relation illustrant le schéma de notre</w:t>
       </w:r>
-      <w:bookmarkStart w:id="0" w:name="_GoBack"/>
-      <w:bookmarkEnd w:id="0"/>
       <w:r>
         <w:t xml:space="preserve"> base de données :</w:t>
       </w:r>

</xml_diff>